<commit_message>
Commit first version of Plan-02 and modified Requirement Define Doc.
</commit_message>
<xml_diff>
--- a/Doc/软件架构文档.docx
+++ b/Doc/软件架构文档.docx
@@ -2241,21 +2241,7 @@
                 <w:rStyle w:val="af1"/>
                 <w:noProof/>
               </w:rPr>
-              <w:t>其他</w:t>
-            </w:r>
-            <w:r>
-              <w:rPr>
-                <w:rStyle w:val="af1"/>
-                <w:noProof/>
-              </w:rPr>
-              <w:t>设</w:t>
-            </w:r>
-            <w:r>
-              <w:rPr>
-                <w:rStyle w:val="af1"/>
-                <w:noProof/>
-              </w:rPr>
-              <w:t>计</w:t>
+              <w:t>其他设计</w:t>
             </w:r>
             <w:r>
               <w:rPr>
@@ -3779,8 +3765,6 @@
         </w:rPr>
         <w:t xml:space="preserve">iew and </w:t>
       </w:r>
-      <w:bookmarkStart w:id="10" w:name="_GoBack"/>
-      <w:bookmarkEnd w:id="10"/>
       <w:r>
         <w:rPr>
           <w:rFonts w:eastAsiaTheme="minorEastAsia"/>
@@ -3890,7 +3874,7 @@
       <w:pPr>
         <w:pStyle w:val="2"/>
       </w:pPr>
-      <w:bookmarkStart w:id="11" w:name="_Toc6660244"/>
+      <w:bookmarkStart w:id="10" w:name="_Toc6660244"/>
       <w:r>
         <w:t xml:space="preserve">4.2 </w:t>
       </w:r>
@@ -3921,7 +3905,7 @@
       <w:r>
         <w:t xml:space="preserve"> View</w:t>
       </w:r>
-      <w:bookmarkEnd w:id="11"/>
+      <w:bookmarkEnd w:id="10"/>
     </w:p>
     <w:p>
       <w:pPr>
@@ -4065,11 +4049,8 @@
     <w:p>
       <w:pPr>
         <w:pStyle w:val="2"/>
-        <w:rPr>
-          <w:rFonts w:hint="eastAsia"/>
-        </w:rPr>
-      </w:pPr>
-      <w:bookmarkStart w:id="12" w:name="_Toc6660245"/>
+      </w:pPr>
+      <w:bookmarkStart w:id="11" w:name="_Toc6660245"/>
       <w:r>
         <w:t xml:space="preserve">4.3 </w:t>
       </w:r>
@@ -4082,7 +4063,7 @@
         </w:rPr>
         <w:t xml:space="preserve"> Logical View</w:t>
       </w:r>
-      <w:bookmarkEnd w:id="12"/>
+      <w:bookmarkEnd w:id="11"/>
     </w:p>
     <w:p>
       <w:pPr>
@@ -6208,7 +6189,7 @@
       <w:pPr>
         <w:ind w:leftChars="200" w:left="420" w:firstLine="420"/>
         <w:rPr>
-          <w:rFonts w:ascii="宋体" w:hAnsi="宋体" w:hint="eastAsia"/>
+          <w:rFonts w:ascii="宋体" w:hAnsi="宋体"/>
         </w:rPr>
       </w:pPr>
       <w:r>
@@ -7619,7 +7600,7 @@
       <w:pPr>
         <w:pStyle w:val="2"/>
       </w:pPr>
-      <w:bookmarkStart w:id="13" w:name="_Toc6660246"/>
+      <w:bookmarkStart w:id="12" w:name="_Toc6660246"/>
       <w:r>
         <w:t>4</w:t>
       </w:r>
@@ -7665,7 +7646,7 @@
         </w:rPr>
         <w:t xml:space="preserve"> View</w:t>
       </w:r>
-      <w:bookmarkEnd w:id="13"/>
+      <w:bookmarkEnd w:id="12"/>
     </w:p>
     <w:p>
       <w:pPr>
@@ -7962,11 +7943,8 @@
           <w:ilvl w:val="0"/>
           <w:numId w:val="8"/>
         </w:numPr>
-        <w:rPr>
-          <w:rFonts w:hint="eastAsia"/>
-        </w:rPr>
-      </w:pPr>
-      <w:bookmarkStart w:id="14" w:name="_Toc6660247"/>
+      </w:pPr>
+      <w:bookmarkStart w:id="13" w:name="_Toc6660247"/>
       <w:r>
         <w:t>4.5</w:t>
       </w:r>
@@ -7988,7 +7966,7 @@
       <w:r>
         <w:t>mplementation View</w:t>
       </w:r>
-      <w:bookmarkEnd w:id="14"/>
+      <w:bookmarkEnd w:id="13"/>
     </w:p>
     <w:p>
       <w:pPr>
@@ -8238,13 +8216,7 @@
         <w:t>图来表示可执行文件及其依赖关系。</w:t>
       </w:r>
     </w:p>
-    <w:p>
-      <w:pPr>
-        <w:rPr>
-          <w:rFonts w:hint="eastAsia"/>
-        </w:rPr>
-      </w:pPr>
-    </w:p>
+    <w:p/>
     <w:p>
       <w:pPr>
         <w:pStyle w:val="af2"/>
@@ -8302,7 +8274,6 @@
     <w:p>
       <w:pPr>
         <w:rPr>
-          <w:rFonts w:hint="eastAsia"/>
           <w:color w:val="538135" w:themeColor="accent6" w:themeShade="BF"/>
         </w:rPr>
       </w:pPr>
@@ -8311,7 +8282,7 @@
       <w:pPr>
         <w:pStyle w:val="2"/>
       </w:pPr>
-      <w:bookmarkStart w:id="15" w:name="_Toc6660248"/>
+      <w:bookmarkStart w:id="14" w:name="_Toc6660248"/>
       <w:r>
         <w:t>4.6</w:t>
       </w:r>
@@ -8327,13 +8298,12 @@
       <w:r>
         <w:t>Physical View</w:t>
       </w:r>
-      <w:bookmarkEnd w:id="15"/>
+      <w:bookmarkEnd w:id="14"/>
     </w:p>
     <w:p>
       <w:pPr>
         <w:ind w:firstLine="420"/>
         <w:rPr>
-          <w:rFonts w:hint="eastAsia"/>
           <w:color w:val="5B9BD5" w:themeColor="accent1"/>
         </w:rPr>
       </w:pPr>
@@ -8551,7 +8521,7 @@
       <w:pPr>
         <w:pStyle w:val="2"/>
       </w:pPr>
-      <w:bookmarkStart w:id="16" w:name="_Toc6660249"/>
+      <w:bookmarkStart w:id="15" w:name="_Toc6660249"/>
       <w:r>
         <w:lastRenderedPageBreak/>
         <w:t xml:space="preserve">4.7 </w:t>
@@ -8574,7 +8544,7 @@
       <w:r>
         <w:t>esign</w:t>
       </w:r>
-      <w:bookmarkEnd w:id="16"/>
+      <w:bookmarkEnd w:id="15"/>
     </w:p>
     <w:p>
       <w:pPr>
@@ -8805,9 +8775,6 @@
       <w:pPr>
         <w:pStyle w:val="af2"/>
         <w:ind w:left="420" w:firstLineChars="0" w:firstLine="0"/>
-        <w:rPr>
-          <w:rFonts w:hint="eastAsia"/>
-        </w:rPr>
       </w:pPr>
     </w:p>
     <w:p>
@@ -8970,9 +8937,6 @@
       <w:pPr>
         <w:pStyle w:val="af2"/>
         <w:ind w:left="420" w:firstLineChars="0" w:firstLine="0"/>
-        <w:rPr>
-          <w:rFonts w:hint="eastAsia"/>
-        </w:rPr>
       </w:pPr>
     </w:p>
     <w:p>
@@ -8983,9 +8947,6 @@
           <w:numId w:val="9"/>
         </w:numPr>
         <w:ind w:firstLineChars="0"/>
-        <w:rPr>
-          <w:rFonts w:hint="eastAsia"/>
-        </w:rPr>
       </w:pPr>
       <w:r>
         <w:rPr>
@@ -9166,9 +9127,6 @@
       <w:pPr>
         <w:pStyle w:val="af2"/>
         <w:ind w:left="420" w:firstLineChars="0" w:firstLine="0"/>
-        <w:rPr>
-          <w:rFonts w:hint="eastAsia"/>
-        </w:rPr>
       </w:pPr>
     </w:p>
     <w:p>
@@ -9332,9 +9290,6 @@
         </w:numPr>
         <w:ind w:firstLineChars="0"/>
         <w:jc w:val="left"/>
-        <w:rPr>
-          <w:rFonts w:hint="eastAsia"/>
-        </w:rPr>
       </w:pPr>
       <w:r>
         <w:rPr>
@@ -9346,13 +9301,7 @@
         <w:t>hut down AccountPage.</w:t>
       </w:r>
     </w:p>
-    <w:p>
-      <w:pPr>
-        <w:rPr>
-          <w:rFonts w:hint="eastAsia"/>
-        </w:rPr>
-      </w:pPr>
-    </w:p>
+    <w:p/>
     <w:p>
       <w:pPr>
         <w:pStyle w:val="af2"/>
@@ -9421,11 +9370,8 @@
     <w:p>
       <w:pPr>
         <w:pStyle w:val="2"/>
-        <w:rPr>
-          <w:rFonts w:hint="eastAsia"/>
-        </w:rPr>
-      </w:pPr>
-      <w:bookmarkStart w:id="17" w:name="_Toc6660250"/>
+      </w:pPr>
+      <w:bookmarkStart w:id="16" w:name="_Toc6660250"/>
       <w:r>
         <w:t>4.8</w:t>
       </w:r>
@@ -9462,7 +9408,7 @@
       <w:r>
         <w:t>System</w:t>
       </w:r>
-      <w:bookmarkEnd w:id="17"/>
+      <w:bookmarkEnd w:id="16"/>
     </w:p>
     <w:p>
       <w:pPr>
@@ -11448,11 +11394,6 @@
       </w:r>
     </w:p>
     <w:p>
-      <w:pPr>
-        <w:rPr>
-          <w:rFonts w:hint="eastAsia"/>
-        </w:rPr>
-      </w:pPr>
       <w:r>
         <w:rPr>
           <w:noProof/>
@@ -11521,14 +11462,14 @@
       <w:pPr>
         <w:pStyle w:val="2"/>
       </w:pPr>
-      <w:bookmarkStart w:id="18" w:name="_Toc6660251"/>
+      <w:bookmarkStart w:id="17" w:name="_Toc6660251"/>
       <w:r>
         <w:t xml:space="preserve">4.9 </w:t>
       </w:r>
       <w:r>
         <w:t>其他设计</w:t>
       </w:r>
-      <w:bookmarkEnd w:id="18"/>
+      <w:bookmarkEnd w:id="17"/>
     </w:p>
     <w:p>
       <w:pPr>
@@ -11862,132 +11803,175 @@
           <w:sz w:val="24"/>
         </w:rPr>
       </w:pPr>
-      <w:r>
-        <w:rPr>
-          <w:rFonts w:ascii="宋体" w:hAnsi="宋体" w:cs="宋体"/>
-          <w:kern w:val="0"/>
-          <w:sz w:val="24"/>
-        </w:rPr>
-        <w:fldChar w:fldCharType="begin"/>
-      </w:r>
-      <w:r>
-        <w:rPr>
-          <w:rFonts w:ascii="宋体" w:hAnsi="宋体" w:cs="宋体"/>
-          <w:kern w:val="0"/>
-          <w:sz w:val="24"/>
-        </w:rPr>
-        <w:instrText xml:space="preserve"> INCLUDEPICTURE "C:\\Users\\Zihan Xu\\AppData\\Roaming\\Tencent\\Users\\2436924377\\TIM\\WinTemp\\RichOle\\`V5)KE}MLP454TI_J}CH]EL.png" \* MERGEFORMATINET </w:instrText>
-      </w:r>
-      <w:r>
-        <w:rPr>
-          <w:rFonts w:ascii="宋体" w:hAnsi="宋体" w:cs="宋体"/>
-          <w:kern w:val="0"/>
-          <w:sz w:val="24"/>
-        </w:rPr>
-        <w:fldChar w:fldCharType="separate"/>
-      </w:r>
-      <w:r>
-        <w:rPr>
-          <w:rFonts w:ascii="宋体" w:hAnsi="宋体" w:cs="宋体"/>
-          <w:kern w:val="0"/>
-          <w:sz w:val="24"/>
-        </w:rPr>
-        <w:fldChar w:fldCharType="begin"/>
-      </w:r>
-      <w:r>
-        <w:rPr>
-          <w:rFonts w:ascii="宋体" w:hAnsi="宋体" w:cs="宋体"/>
-          <w:kern w:val="0"/>
-          <w:sz w:val="24"/>
-        </w:rPr>
-        <w:instrText xml:space="preserve"> INCLUDEPICTURE  "C:\\Users\\Zihan Xu\\AppData\\Roaming\\Tencent\\Users\\2436924377\\TIM\\WinTemp\\RichOle\\`V5)KE}MLP454TI_J}CH]EL.png" \* MERGEFORMATINET </w:instrText>
-      </w:r>
-      <w:r>
-        <w:rPr>
-          <w:rFonts w:ascii="宋体" w:hAnsi="宋体" w:cs="宋体"/>
-          <w:kern w:val="0"/>
-          <w:sz w:val="24"/>
-        </w:rPr>
-        <w:fldChar w:fldCharType="separate"/>
-      </w:r>
-      <w:r>
-        <w:rPr>
-          <w:rFonts w:ascii="宋体" w:hAnsi="宋体" w:cs="宋体"/>
-          <w:kern w:val="0"/>
-          <w:sz w:val="24"/>
-        </w:rPr>
-        <w:fldChar w:fldCharType="begin"/>
-      </w:r>
-      <w:r>
-        <w:rPr>
-          <w:rFonts w:ascii="宋体" w:hAnsi="宋体" w:cs="宋体"/>
-          <w:kern w:val="0"/>
-          <w:sz w:val="24"/>
-        </w:rPr>
-        <w:instrText xml:space="preserve"> INCLUDEPICTURE  "C:\\Users\\Zihan Xu\\AppData\\Roaming\\Tencent\\Users\\2436924377\\TIM\\WinTemp\\RichOle\\%60V5)KE%7dMLP454TI_J%7dCH%5dEL.png" \* MERGEFORMATINET </w:instrText>
-      </w:r>
-      <w:r>
-        <w:rPr>
-          <w:rFonts w:ascii="宋体" w:hAnsi="宋体" w:cs="宋体"/>
-          <w:kern w:val="0"/>
-          <w:sz w:val="24"/>
-        </w:rPr>
-        <w:fldChar w:fldCharType="separate"/>
-      </w:r>
-      <w:r>
-        <w:rPr>
-          <w:rFonts w:ascii="宋体" w:hAnsi="宋体" w:cs="宋体"/>
-          <w:kern w:val="0"/>
-          <w:sz w:val="24"/>
-        </w:rPr>
-        <w:pict>
-          <v:shapetype id="_x0000_t75" coordsize="21600,21600" o:spt="75" o:preferrelative="t" path="m@4@5l@4@11@9@11@9@5xe" filled="f" stroked="f">
-            <v:stroke joinstyle="miter"/>
-            <v:formulas>
-              <v:f eqn="if lineDrawn pixelLineWidth 0"/>
-              <v:f eqn="sum @0 1 0"/>
-              <v:f eqn="sum 0 0 @1"/>
-              <v:f eqn="prod @2 1 2"/>
-              <v:f eqn="prod @3 21600 pixelWidth"/>
-              <v:f eqn="prod @3 21600 pixelHeight"/>
-              <v:f eqn="sum @0 0 1"/>
-              <v:f eqn="prod @6 1 2"/>
-              <v:f eqn="prod @7 21600 pixelWidth"/>
-              <v:f eqn="sum @8 21600 0"/>
-              <v:f eqn="prod @7 21600 pixelHeight"/>
-              <v:f eqn="sum @10 21600 0"/>
-            </v:formulas>
-            <v:path o:extrusionok="f" gradientshapeok="t" o:connecttype="rect"/>
-            <o:lock v:ext="edit" aspectratio="t"/>
-          </v:shapetype>
-          <v:shape id="_x0000_i1025" type="#_x0000_t75" style="width:530.2pt;height:240.55pt">
-            <v:imagedata r:id="rId41" r:href="rId42"/>
-          </v:shape>
-        </w:pict>
-      </w:r>
-      <w:r>
-        <w:rPr>
-          <w:rFonts w:ascii="宋体" w:hAnsi="宋体" w:cs="宋体"/>
-          <w:kern w:val="0"/>
-          <w:sz w:val="24"/>
-        </w:rPr>
-        <w:fldChar w:fldCharType="end"/>
-      </w:r>
-      <w:r>
-        <w:rPr>
-          <w:rFonts w:ascii="宋体" w:hAnsi="宋体" w:cs="宋体"/>
-          <w:kern w:val="0"/>
-          <w:sz w:val="24"/>
-        </w:rPr>
-        <w:fldChar w:fldCharType="end"/>
-      </w:r>
-      <w:r>
-        <w:rPr>
-          <w:rFonts w:ascii="宋体" w:hAnsi="宋体" w:cs="宋体"/>
-          <w:kern w:val="0"/>
-          <w:sz w:val="24"/>
-        </w:rPr>
-        <w:fldChar w:fldCharType="end"/>
+      <w:bookmarkStart w:id="18" w:name="_GoBack"/>
+      <w:bookmarkEnd w:id="18"/>
+    </w:p>
+    <w:p>
+      <w:pPr>
+        <w:rPr>
+          <w:u w:color="2E74B5"/>
+        </w:rPr>
+      </w:pPr>
+      <w:r>
+        <w:rPr>
+          <w:u w:color="2E74B5"/>
+        </w:rPr>
+        <w:t>(1) Access C</w:t>
+      </w:r>
+      <w:r>
+        <w:rPr>
+          <w:u w:color="2E74B5"/>
+        </w:rPr>
+        <w:t>ontrol and S</w:t>
+      </w:r>
+      <w:r>
+        <w:rPr>
+          <w:u w:color="2E74B5"/>
+        </w:rPr>
+        <w:t xml:space="preserve">ecurity </w:t>
+      </w:r>
+      <w:r>
+        <w:rPr>
+          <w:u w:color="2E74B5"/>
+        </w:rPr>
+        <w:t>D</w:t>
+      </w:r>
+      <w:r>
+        <w:rPr>
+          <w:u w:color="2E74B5"/>
+        </w:rPr>
+        <w:t>esign</w:t>
+      </w:r>
+    </w:p>
+    <w:p>
+      <w:pPr>
+        <w:rPr>
+          <w:u w:color="2E74B5"/>
+        </w:rPr>
+      </w:pPr>
+      <w:r>
+        <w:rPr>
+          <w:u w:color="2E74B5"/>
+        </w:rPr>
+        <w:t>Use tables to list the permissions of different operators on different objects;</w:t>
+      </w:r>
+    </w:p>
+    <w:p>
+      <w:pPr>
+        <w:rPr>
+          <w:u w:color="2E74B5"/>
+        </w:rPr>
+      </w:pPr>
+      <w:r>
+        <w:rPr>
+          <w:u w:color="2E74B5"/>
+        </w:rPr>
+        <w:t>Describe the way user authentication is performed;</w:t>
+      </w:r>
+    </w:p>
+    <w:p>
+      <w:pPr>
+        <w:rPr>
+          <w:u w:color="2E74B5"/>
+        </w:rPr>
+      </w:pPr>
+      <w:r>
+        <w:rPr>
+          <w:u w:color="2E74B5"/>
+        </w:rPr>
+        <w:t>If necessary, give the data encryption/decryption method and give the security authentication of the interface call;</w:t>
+      </w:r>
+    </w:p>
+    <w:p>
+      <w:pPr>
+        <w:rPr>
+          <w:u w:color="2E74B5"/>
+        </w:rPr>
+      </w:pPr>
+      <w:r>
+        <w:rPr>
+          <w:u w:color="2E74B5"/>
+        </w:rPr>
+        <w:t>And other security issues.</w:t>
+      </w:r>
+    </w:p>
+    <w:p>
+      <w:pPr>
+        <w:rPr>
+          <w:u w:color="2E74B5"/>
+        </w:rPr>
+      </w:pPr>
+    </w:p>
+    <w:p>
+      <w:pPr>
+        <w:rPr>
+          <w:u w:color="2E74B5"/>
+        </w:rPr>
+      </w:pPr>
+      <w:r>
+        <w:rPr>
+          <w:u w:color="2E74B5"/>
+        </w:rPr>
+        <w:t xml:space="preserve">(2) Anti-plug </w:t>
+      </w:r>
+      <w:r>
+        <w:rPr>
+          <w:u w:color="2E74B5"/>
+        </w:rPr>
+        <w:t>D</w:t>
+      </w:r>
+      <w:r>
+        <w:rPr>
+          <w:u w:color="2E74B5"/>
+        </w:rPr>
+        <w:t>esign</w:t>
+      </w:r>
+    </w:p>
+    <w:p>
+      <w:pPr>
+        <w:rPr>
+          <w:u w:color="2E74B5"/>
+        </w:rPr>
+      </w:pPr>
+      <w:r>
+        <w:rPr>
+          <w:u w:color="2E74B5"/>
+        </w:rPr>
+        <w:t>Check each player’s relevant data especially overly outstanding players.</w:t>
+      </w:r>
+    </w:p>
+    <w:p>
+      <w:pPr>
+        <w:rPr>
+          <w:u w:color="2E74B5"/>
+        </w:rPr>
+      </w:pPr>
+    </w:p>
+    <w:p>
+      <w:pPr>
+        <w:rPr>
+          <w:u w:color="2E74B5"/>
+        </w:rPr>
+      </w:pPr>
+      <w:r>
+        <w:rPr>
+          <w:u w:color="2E74B5"/>
+        </w:rPr>
+        <w:t>(3) Reliability D</w:t>
+      </w:r>
+      <w:r>
+        <w:rPr>
+          <w:u w:color="2E74B5"/>
+        </w:rPr>
+        <w:t>esign</w:t>
+      </w:r>
+    </w:p>
+    <w:p>
+      <w:r>
+        <w:rPr>
+          <w:u w:color="2E74B5"/>
+        </w:rPr>
+        <w:t>If there are specific reliability requirements, give a specific design approach to reliability.</w:t>
       </w:r>
     </w:p>
     <w:p>
@@ -11996,19 +11980,6 @@
           <w:color w:val="FF0000"/>
         </w:rPr>
       </w:pPr>
-      <w:r>
-        <w:rPr>
-          <w:color w:val="FF0000"/>
-        </w:rPr>
-        <w:t>C</w:t>
-      </w:r>
-      <w:r>
-        <w:rPr>
-          <w:rFonts w:hint="eastAsia"/>
-          <w:color w:val="FF0000"/>
-        </w:rPr>
-        <w:t>zj</w:t>
-      </w:r>
     </w:p>
     <w:sectPr>
       <w:pgSz w:w="11906" w:h="16838"/>
@@ -12111,7 +12082,7 @@
         <w:rStyle w:val="af0"/>
         <w:noProof/>
       </w:rPr>
-      <w:t>8</w:t>
+      <w:t>22</w:t>
     </w:r>
     <w:r>
       <w:rPr>
@@ -13661,7 +13632,7 @@
     <w:lsdException w:name="Table Web 2" w:semiHidden="1" w:unhideWhenUsed="1"/>
     <w:lsdException w:name="Table Web 3" w:semiHidden="1" w:unhideWhenUsed="1"/>
     <w:lsdException w:name="Balloon Text" w:semiHidden="1" w:unhideWhenUsed="1"/>
-    <w:lsdException w:name="Table Grid" w:semiHidden="1" w:uiPriority="0" w:unhideWhenUsed="1" w:qFormat="1"/>
+    <w:lsdException w:name="Table Grid" w:uiPriority="0" w:qFormat="1"/>
     <w:lsdException w:name="Table Theme" w:semiHidden="1" w:unhideWhenUsed="1"/>
     <w:lsdException w:name="Placeholder Text" w:semiHidden="1"/>
     <w:lsdException w:name="Light Shading" w:uiPriority="60"/>
@@ -13973,6 +13944,7 @@
   <w:style w:type="character" w:default="1" w:styleId="a0">
     <w:name w:val="Default Paragraph Font"/>
     <w:uiPriority w:val="1"/>
+    <w:semiHidden/>
     <w:unhideWhenUsed/>
   </w:style>
   <w:style w:type="table" w:default="1" w:styleId="a1">
@@ -14719,7 +14691,7 @@
 </file>
 
 <file path=customXml/itemProps2.xml><?xml version="1.0" encoding="utf-8"?>
-<ds:datastoreItem xmlns:ds="http://schemas.openxmlformats.org/officeDocument/2006/customXml" ds:itemID="{D038585E-90D0-4837-B58A-4BE48DED7D5F}">
+<ds:datastoreItem xmlns:ds="http://schemas.openxmlformats.org/officeDocument/2006/customXml" ds:itemID="{2D275B0A-6AC0-471A-9BF9-F4378649BE6A}">
   <ds:schemaRefs>
     <ds:schemaRef ds:uri="http://schemas.openxmlformats.org/officeDocument/2006/bibliography"/>
   </ds:schemaRefs>

</xml_diff>